<commit_message>
Creación del documento TodasLasPlantillas
Agrupa todas las plantillas
</commit_message>
<xml_diff>
--- a/Procesos/Control de Cambios/Plantillas/PlantillaB.docx
+++ b/Procesos/Control de Cambios/Plantillas/PlantillaB.docx
@@ -84,11 +84,9 @@
             </w:tcMar>
           </w:tcPr>
           <w:p>
-            <w:proofErr w:type="spellStart"/>
             <w:r>
               <w:t>Fecha</w:t>
             </w:r>
-            <w:proofErr w:type="spellEnd"/>
           </w:p>
         </w:tc>
         <w:tc>
@@ -138,7 +136,6 @@
               <w:t>Nombre</w:t>
             </w:r>
           </w:p>
-          <w:p/>
         </w:tc>
         <w:tc>
           <w:tcPr>
@@ -156,11 +153,7 @@
               <w:right w:w="108" w:type="dxa"/>
             </w:tcMar>
           </w:tcPr>
-          <w:p>
-            <w:r>
-              <w:t xml:space="preserve"> </w:t>
-            </w:r>
-          </w:p>
+          <w:p/>
         </w:tc>
       </w:tr>
       <w:tr>
@@ -233,11 +226,9 @@
             </w:tcMar>
           </w:tcPr>
           <w:p>
-            <w:proofErr w:type="spellStart"/>
             <w:r>
               <w:t>Responsable</w:t>
             </w:r>
-            <w:proofErr w:type="spellEnd"/>
           </w:p>
         </w:tc>
         <w:tc>
@@ -261,12 +252,11 @@
               <w:t xml:space="preserve"> </w:t>
             </w:r>
           </w:p>
-          <w:p/>
         </w:tc>
       </w:tr>
       <w:tr>
         <w:trPr>
-          <w:trHeight w:val="600"/>
+          <w:trHeight w:val="326"/>
         </w:trPr>
         <w:tc>
           <w:tcPr>
@@ -288,11 +278,6 @@
               <w:t>Cargo</w:t>
             </w:r>
           </w:p>
-          <w:p>
-            <w:r>
-              <w:t xml:space="preserve"> </w:t>
-            </w:r>
-          </w:p>
         </w:tc>
         <w:tc>
           <w:tcPr>
@@ -309,11 +294,7 @@
               <w:right w:w="108" w:type="dxa"/>
             </w:tcMar>
           </w:tcPr>
-          <w:p>
-            <w:r>
-              <w:t xml:space="preserve"> </w:t>
-            </w:r>
-          </w:p>
+          <w:p/>
         </w:tc>
       </w:tr>
     </w:tbl>
@@ -326,10 +307,6 @@
     </w:sectPr>
   </w:body>
 </w:document>
-</file>
-
-<file path=word/numbering.xml><?xml version="1.0" encoding="utf-8"?>
-<w:numbering xmlns:wpc="http://schemas.microsoft.com/office/word/2010/wordprocessingCanvas" xmlns:cx="http://schemas.microsoft.com/office/drawing/2014/chartex" xmlns:cx1="http://schemas.microsoft.com/office/drawing/2015/9/8/chartex" xmlns:cx2="http://schemas.microsoft.com/office/drawing/2015/10/21/chartex" xmlns:cx3="http://schemas.microsoft.com/office/drawing/2016/5/9/chartex" xmlns:cx4="http://schemas.microsoft.com/office/drawing/2016/5/10/chartex" xmlns:cx5="http://schemas.microsoft.com/office/drawing/2016/5/11/chartex" xmlns:cx6="http://schemas.microsoft.com/office/drawing/2016/5/12/chartex" xmlns:cx7="http://schemas.microsoft.com/office/drawing/2016/5/13/chartex" xmlns:cx8="http://schemas.microsoft.com/office/drawing/2016/5/14/chartex" xmlns:mc="http://schemas.openxmlformats.org/markup-compatibility/2006" xmlns:aink="http://schemas.microsoft.com/office/drawing/2016/ink" xmlns:am3d="http://schemas.microsoft.com/office/drawing/2017/model3d" xmlns:o="urn:schemas-microsoft-com:office:office" xmlns:oel="http://schemas.microsoft.com/office/2019/extlst" xmlns:r="http://schemas.openxmlformats.org/officeDocument/2006/relationships" xmlns:m="http://schemas.openxmlformats.org/officeDocument/2006/math" xmlns:v="urn:schemas-microsoft-com:vml" xmlns:wp14="http://schemas.microsoft.com/office/word/2010/wordprocessingDrawing" xmlns:wp="http://schemas.openxmlformats.org/drawingml/2006/wordprocessingDrawing" xmlns:w10="urn:schemas-microsoft-com:office:word" xmlns:w="http://schemas.openxmlformats.org/wordprocessingml/2006/main" xmlns:w14="http://schemas.microsoft.com/office/word/2010/wordml" xmlns:w15="http://schemas.microsoft.com/office/word/2012/wordml" xmlns:w16cex="http://schemas.microsoft.com/office/word/2018/wordml/cex" xmlns:w16cid="http://schemas.microsoft.com/office/word/2016/wordml/cid" xmlns:w16="http://schemas.microsoft.com/office/word/2018/wordml" xmlns:w16du="http://schemas.microsoft.com/office/word/2023/wordml/word16du" xmlns:w16sdtdh="http://schemas.microsoft.com/office/word/2020/wordml/sdtdatahash" xmlns:w16sdtfl="http://schemas.microsoft.com/office/word/2024/wordml/sdtformatlock" xmlns:w16se="http://schemas.microsoft.com/office/word/2015/wordml/symex" xmlns:wpg="http://schemas.microsoft.com/office/word/2010/wordprocessingGroup" xmlns:wpi="http://schemas.microsoft.com/office/word/2010/wordprocessingInk" xmlns:wne="http://schemas.microsoft.com/office/word/2006/wordml" xmlns:wps="http://schemas.microsoft.com/office/word/2010/wordprocessingShape" mc:Ignorable="w14 w15 w16se w16cid w16 w16cex w16sdtdh w16sdtfl w16du wp14"/>
 </file>
 
 <file path=word/styles.xml><?xml version="1.0" encoding="utf-8"?>

</xml_diff>